<commit_message>
Koreksi Bab 1 v1
</commit_message>
<xml_diff>
--- a/Laporan_KP_Bab_1.docx
+++ b/Laporan_KP_Bab_1.docx
@@ -459,7 +459,7 @@
       <w:bookmarkEnd w:id="2"/>
       <w:r>
         <w:rPr>
-          <w:rFonts w:cs="Times New Roman" w:ascii="Times New Roman" w:hAnsi="Times New Roman" w:cstheme="majorHAnsi"/>
+          <w:rFonts w:cs="Times New Roman" w:cstheme="majorHAnsi"/>
           <w:b w:val="false"/>
           <w:i w:val="false"/>
           <w:caps w:val="false"/>
@@ -476,7 +476,7 @@
       </w:r>
       <w:r>
         <w:rPr>
-          <w:rFonts w:cs="Times New Roman" w:ascii="Times New Roman" w:hAnsi="Times New Roman" w:cstheme="majorHAnsi"/>
+          <w:rFonts w:cs="Times New Roman" w:cstheme="majorHAnsi"/>
           <w:b w:val="false"/>
           <w:i/>
           <w:caps w:val="false"/>
@@ -492,7 +492,7 @@
       </w:r>
       <w:r>
         <w:rPr>
-          <w:rFonts w:cs="Times New Roman" w:ascii="Times New Roman" w:hAnsi="Times New Roman" w:cstheme="majorHAnsi"/>
+          <w:rFonts w:cs="Times New Roman" w:cstheme="majorHAnsi"/>
           <w:b w:val="false"/>
           <w:i w:val="false"/>
           <w:caps w:val="false"/>
@@ -504,17 +504,29 @@
           <w:u w:val="none"/>
           <w:effect w:val="none"/>
         </w:rPr>
-        <w:t>].</w:t>
-      </w:r>
-    </w:p>
-    <w:p>
-      <w:pPr>
-        <w:pStyle w:val="Normal"/>
-        <w:rPr/>
-      </w:pPr>
-      <w:r>
-        <w:rPr>
-          <w:rFonts w:cs="Times New Roman" w:ascii="Times New Roman" w:hAnsi="Times New Roman" w:cstheme="majorHAnsi"/>
+        <w:t>]</w:t>
+      </w:r>
+      <w:ins w:id="0" w:author="Unknown Author" w:date="2019-12-17T11:54:55Z">
+        <w:r>
+          <w:rPr>
+            <w:rFonts w:cs="Times New Roman" w:cstheme="majorHAnsi"/>
+            <w:b w:val="false"/>
+            <w:i w:val="false"/>
+            <w:caps w:val="false"/>
+            <w:smallCaps w:val="false"/>
+            <w:strike w:val="false"/>
+            <w:dstrike w:val="false"/>
+            <w:color w:val="000000"/>
+            <w:sz w:val="24"/>
+            <w:u w:val="none"/>
+            <w:effect w:val="none"/>
+          </w:rPr>
+          <w:t>[Referensi tolong diperbaiki]</w:t>
+        </w:r>
+      </w:ins>
+      <w:r>
+        <w:rPr>
+          <w:rFonts w:cs="Times New Roman" w:cstheme="majorHAnsi"/>
           <w:b w:val="false"/>
           <w:i w:val="false"/>
           <w:caps w:val="false"/>
@@ -526,11 +538,17 @@
           <w:u w:val="none"/>
           <w:effect w:val="none"/>
         </w:rPr>
-        <w:tab/>
-      </w:r>
-      <w:r>
-        <w:rPr>
-          <w:rFonts w:cs="Times New Roman" w:ascii="Times New Roman" w:hAnsi="Times New Roman" w:cstheme="majorHAnsi"/>
+        <w:t>.</w:t>
+      </w:r>
+    </w:p>
+    <w:p>
+      <w:pPr>
+        <w:pStyle w:val="Normal"/>
+        <w:rPr/>
+      </w:pPr>
+      <w:r>
+        <w:rPr>
+          <w:rFonts w:cs="Times New Roman" w:cstheme="majorHAnsi"/>
           <w:b w:val="false"/>
           <w:i w:val="false"/>
           <w:caps w:val="false"/>
@@ -542,11 +560,30 @@
           <w:u w:val="none"/>
           <w:effect w:val="none"/>
         </w:rPr>
-        <w:t>Sedangkan di Indonesia, m</w:t>
-      </w:r>
-      <w:r>
-        <w:rPr>
-          <w:rFonts w:cs="Times New Roman" w:ascii="Times New Roman" w:hAnsi="Times New Roman" w:cstheme="majorHAnsi"/>
+        <w:tab/>
+        <w:t xml:space="preserve">Sedangkan di Indonesia, menurut Kementerian Kesehatan Republik Indonesia pada tahun 2017,  terdapat 42% wilayah Indonesia yang belum terbebas dari penyakit malaria, dan jumlah kasus malaria tercatat sebanyak 261.617 kasus malaria secara nasional </w:t>
+      </w:r>
+      <w:del w:id="1" w:author="Unknown Author" w:date="2019-12-17T11:55:27Z">
+        <w:r>
+          <w:rPr>
+            <w:rFonts w:cs="Times New Roman" w:cstheme="majorHAnsi"/>
+            <w:b w:val="false"/>
+            <w:i w:val="false"/>
+            <w:caps w:val="false"/>
+            <w:smallCaps w:val="false"/>
+            <w:strike w:val="false"/>
+            <w:dstrike w:val="false"/>
+            <w:color w:val="000000"/>
+            <w:sz w:val="24"/>
+            <w:u w:val="none"/>
+            <w:effect w:val="none"/>
+          </w:rPr>
+          <w:delText>yang dimana daerah</w:delText>
+        </w:r>
+      </w:del>
+      <w:r>
+        <w:rPr>
+          <w:rFonts w:cs="Times New Roman" w:cstheme="majorHAnsi"/>
           <w:b w:val="false"/>
           <w:i w:val="false"/>
           <w:caps w:val="false"/>
@@ -558,11 +595,47 @@
           <w:u w:val="none"/>
           <w:effect w:val="none"/>
         </w:rPr>
-        <w:t xml:space="preserve">enurut Kementerian Kesehatan Republik Indonesia </w:t>
-      </w:r>
-      <w:r>
-        <w:rPr>
-          <w:rFonts w:cs="Times New Roman" w:ascii="Times New Roman" w:hAnsi="Times New Roman" w:cstheme="majorHAnsi"/>
+        <w:t xml:space="preserve"> dengan kasus terbanyak </w:t>
+      </w:r>
+      <w:ins w:id="2" w:author="Unknown Author" w:date="2019-12-17T11:55:42Z">
+        <w:r>
+          <w:rPr>
+            <w:rFonts w:cs="Times New Roman" w:cstheme="majorHAnsi"/>
+            <w:b w:val="false"/>
+            <w:i w:val="false"/>
+            <w:caps w:val="false"/>
+            <w:smallCaps w:val="false"/>
+            <w:strike w:val="false"/>
+            <w:dstrike w:val="false"/>
+            <w:color w:val="000000"/>
+            <w:sz w:val="24"/>
+            <w:u w:val="none"/>
+            <w:effect w:val="none"/>
+          </w:rPr>
+          <w:t xml:space="preserve">adalah </w:t>
+        </w:r>
+      </w:ins>
+      <w:del w:id="3" w:author="Unknown Author" w:date="2019-12-17T11:55:41Z">
+        <w:r>
+          <w:rPr>
+            <w:rFonts w:cs="Times New Roman" w:cstheme="majorHAnsi"/>
+            <w:b w:val="false"/>
+            <w:i w:val="false"/>
+            <w:caps w:val="false"/>
+            <w:smallCaps w:val="false"/>
+            <w:strike w:val="false"/>
+            <w:dstrike w:val="false"/>
+            <w:color w:val="000000"/>
+            <w:sz w:val="24"/>
+            <w:u w:val="none"/>
+            <w:effect w:val="none"/>
+          </w:rPr>
+          <w:delText>meliputi</w:delText>
+        </w:r>
+      </w:del>
+      <w:r>
+        <w:rPr>
+          <w:rFonts w:cs="Times New Roman" w:cstheme="majorHAnsi"/>
           <w:b w:val="false"/>
           <w:i w:val="false"/>
           <w:caps w:val="false"/>
@@ -574,43 +647,11 @@
           <w:u w:val="none"/>
           <w:effect w:val="none"/>
         </w:rPr>
-        <w:t>pada tahun 2017</w:t>
-      </w:r>
-      <w:r>
-        <w:rPr>
-          <w:rFonts w:cs="Times New Roman" w:ascii="Times New Roman" w:hAnsi="Times New Roman" w:cstheme="majorHAnsi"/>
-          <w:b w:val="false"/>
-          <w:i w:val="false"/>
-          <w:caps w:val="false"/>
-          <w:smallCaps w:val="false"/>
-          <w:strike w:val="false"/>
-          <w:dstrike w:val="false"/>
-          <w:color w:val="000000"/>
-          <w:sz w:val="24"/>
-          <w:u w:val="none"/>
-          <w:effect w:val="none"/>
-        </w:rPr>
-        <w:t xml:space="preserve">,  terdapat </w:t>
-      </w:r>
-      <w:r>
-        <w:rPr>
-          <w:rFonts w:cs="Times New Roman" w:ascii="Times New Roman" w:hAnsi="Times New Roman" w:cstheme="majorHAnsi"/>
-          <w:b w:val="false"/>
-          <w:i w:val="false"/>
-          <w:caps w:val="false"/>
-          <w:smallCaps w:val="false"/>
-          <w:strike w:val="false"/>
-          <w:dstrike w:val="false"/>
-          <w:color w:val="000000"/>
-          <w:sz w:val="24"/>
-          <w:u w:val="none"/>
-          <w:effect w:val="none"/>
-        </w:rPr>
-        <w:t>42% wilayah Indonesia yang belum terbebas dari penyakit malaria, dan jumlah kasus malaria tercatat sebanyak 261.617 kasus malaria secara nasional yang dimana daerah dengan kasus terbanyak meliputi wilayah Papua, Papua Barat, dan NTT dengan total 10,7 juta penduduk [</w:t>
-      </w:r>
-      <w:r>
-        <w:rPr>
-          <w:rFonts w:cs="Times New Roman" w:ascii="Times New Roman" w:hAnsi="Times New Roman" w:cstheme="majorHAnsi"/>
+        <w:t xml:space="preserve"> wilayah Papua, Papua Barat, dan NTT dengan total 10,7 juta penduduk [</w:t>
+      </w:r>
+      <w:r>
+        <w:rPr>
+          <w:rFonts w:cs="Times New Roman" w:cstheme="majorHAnsi"/>
           <w:b w:val="false"/>
           <w:i/>
           <w:iCs/>
@@ -627,7 +668,7 @@
       </w:r>
       <w:r>
         <w:rPr>
-          <w:rFonts w:cs="Times New Roman" w:ascii="Times New Roman" w:hAnsi="Times New Roman" w:cstheme="majorHAnsi"/>
+          <w:rFonts w:cs="Times New Roman" w:cstheme="majorHAnsi"/>
           <w:b w:val="false"/>
           <w:i w:val="false"/>
           <w:caps w:val="false"/>
@@ -649,7 +690,7 @@
       </w:pPr>
       <w:r>
         <w:rPr>
-          <w:rFonts w:cs="Times New Roman" w:ascii="Times New Roman" w:hAnsi="Times New Roman" w:cstheme="majorHAnsi"/>
+          <w:rFonts w:cs="Times New Roman" w:cstheme="majorHAnsi"/>
           <w:b w:val="false"/>
           <w:i w:val="false"/>
           <w:caps w:val="false"/>
@@ -667,7 +708,7 @@
       <w:bookmarkEnd w:id="3"/>
       <w:r>
         <w:rPr>
-          <w:rFonts w:cs="Times New Roman" w:ascii="Times New Roman" w:hAnsi="Times New Roman" w:cstheme="majorHAnsi"/>
+          <w:rFonts w:cs="Times New Roman" w:cstheme="majorHAnsi"/>
           <w:b w:val="false"/>
           <w:i w:val="false"/>
           <w:caps w:val="false"/>
@@ -679,17 +720,29 @@
           <w:u w:val="none"/>
           <w:effect w:val="none"/>
         </w:rPr>
-        <w:t>Parasit malaria dapat diidentifikasi dengan cara memeriksa darah pasien menggunakan mikroskop, sebelum pemeriksaan spesimen sel darah akan terlebih dahulu diwarnai agar parasit pada sel darah bisa dibedakan.</w:t>
-      </w:r>
-    </w:p>
-    <w:p>
-      <w:pPr>
-        <w:pStyle w:val="Normal"/>
-        <w:rPr/>
-      </w:pPr>
-      <w:r>
-        <w:rPr>
-          <w:rFonts w:cs="Times New Roman" w:ascii="Times New Roman" w:hAnsi="Times New Roman" w:cstheme="majorHAnsi"/>
+        <w:t xml:space="preserve">Parasit malaria dapat diidentifikasi dengan cara memeriksa darah pasien </w:t>
+      </w:r>
+      <w:ins w:id="4" w:author="Unknown Author" w:date="2019-12-17T11:56:30Z">
+        <w:r>
+          <w:rPr>
+            <w:rFonts w:cs="Times New Roman" w:cstheme="majorHAnsi"/>
+            <w:b w:val="false"/>
+            <w:i w:val="false"/>
+            <w:caps w:val="false"/>
+            <w:smallCaps w:val="false"/>
+            <w:strike w:val="false"/>
+            <w:dstrike w:val="false"/>
+            <w:color w:val="000000"/>
+            <w:sz w:val="24"/>
+            <w:u w:val="none"/>
+            <w:effect w:val="none"/>
+          </w:rPr>
+          <w:t xml:space="preserve">dengan </w:t>
+        </w:r>
+      </w:ins>
+      <w:r>
+        <w:rPr>
+          <w:rFonts w:cs="Times New Roman" w:cstheme="majorHAnsi"/>
           <w:b w:val="false"/>
           <w:i w:val="false"/>
           <w:caps w:val="false"/>
@@ -701,12 +754,244 @@
           <w:u w:val="none"/>
           <w:effect w:val="none"/>
         </w:rPr>
+        <w:t>menggunakan mikroskop</w:t>
+      </w:r>
+      <w:ins w:id="5" w:author="Unknown Author" w:date="2019-12-17T11:56:35Z">
+        <w:r>
+          <w:rPr>
+            <w:rFonts w:cs="Times New Roman" w:cstheme="majorHAnsi"/>
+            <w:b w:val="false"/>
+            <w:i w:val="false"/>
+            <w:caps w:val="false"/>
+            <w:smallCaps w:val="false"/>
+            <w:strike w:val="false"/>
+            <w:dstrike w:val="false"/>
+            <w:color w:val="000000"/>
+            <w:sz w:val="24"/>
+            <w:u w:val="none"/>
+            <w:effect w:val="none"/>
+          </w:rPr>
+          <w:t xml:space="preserve">. </w:t>
+        </w:r>
+      </w:ins>
+      <w:del w:id="6" w:author="Unknown Author" w:date="2019-12-17T11:56:37Z">
+        <w:r>
+          <w:rPr>
+            <w:rFonts w:cs="Times New Roman" w:cstheme="majorHAnsi"/>
+            <w:b w:val="false"/>
+            <w:i w:val="false"/>
+            <w:caps w:val="false"/>
+            <w:smallCaps w:val="false"/>
+            <w:strike w:val="false"/>
+            <w:dstrike w:val="false"/>
+            <w:color w:val="000000"/>
+            <w:sz w:val="24"/>
+            <w:u w:val="none"/>
+            <w:effect w:val="none"/>
+          </w:rPr>
+          <w:delText>, s</w:delText>
+        </w:r>
+      </w:del>
+      <w:ins w:id="7" w:author="Unknown Author" w:date="2019-12-17T11:56:37Z">
+        <w:r>
+          <w:rPr>
+            <w:rFonts w:cs="Times New Roman" w:cstheme="majorHAnsi"/>
+            <w:b w:val="false"/>
+            <w:i w:val="false"/>
+            <w:caps w:val="false"/>
+            <w:smallCaps w:val="false"/>
+            <w:strike w:val="false"/>
+            <w:dstrike w:val="false"/>
+            <w:color w:val="000000"/>
+            <w:sz w:val="24"/>
+            <w:u w:val="none"/>
+            <w:effect w:val="none"/>
+          </w:rPr>
+          <w:t>S</w:t>
+        </w:r>
+      </w:ins>
+      <w:r>
+        <w:rPr>
+          <w:rFonts w:cs="Times New Roman" w:cstheme="majorHAnsi"/>
+          <w:b w:val="false"/>
+          <w:i w:val="false"/>
+          <w:caps w:val="false"/>
+          <w:smallCaps w:val="false"/>
+          <w:strike w:val="false"/>
+          <w:dstrike w:val="false"/>
+          <w:color w:val="000000"/>
+          <w:sz w:val="24"/>
+          <w:u w:val="none"/>
+          <w:effect w:val="none"/>
+        </w:rPr>
+        <w:t>ebelum pemeriksaan spesimen</w:t>
+      </w:r>
+      <w:ins w:id="8" w:author="Unknown Author" w:date="2019-12-17T11:56:41Z">
+        <w:r>
+          <w:rPr>
+            <w:rFonts w:cs="Times New Roman" w:cstheme="majorHAnsi"/>
+            <w:b w:val="false"/>
+            <w:i w:val="false"/>
+            <w:caps w:val="false"/>
+            <w:smallCaps w:val="false"/>
+            <w:strike w:val="false"/>
+            <w:dstrike w:val="false"/>
+            <w:color w:val="000000"/>
+            <w:sz w:val="24"/>
+            <w:u w:val="none"/>
+            <w:effect w:val="none"/>
+          </w:rPr>
+          <w:t>,</w:t>
+        </w:r>
+      </w:ins>
+      <w:r>
+        <w:rPr>
+          <w:rFonts w:cs="Times New Roman" w:cstheme="majorHAnsi"/>
+          <w:b w:val="false"/>
+          <w:i w:val="false"/>
+          <w:caps w:val="false"/>
+          <w:smallCaps w:val="false"/>
+          <w:strike w:val="false"/>
+          <w:dstrike w:val="false"/>
+          <w:color w:val="000000"/>
+          <w:sz w:val="24"/>
+          <w:u w:val="none"/>
+          <w:effect w:val="none"/>
+        </w:rPr>
+        <w:t xml:space="preserve"> sel darah akan terlebih dahulu diwarnai agar parasit pada sel darah </w:t>
+      </w:r>
+      <w:ins w:id="9" w:author="Unknown Author" w:date="2019-12-17T11:56:23Z">
+        <w:r>
+          <w:rPr>
+            <w:rFonts w:cs="Times New Roman" w:cstheme="majorHAnsi"/>
+            <w:b w:val="false"/>
+            <w:i w:val="false"/>
+            <w:caps w:val="false"/>
+            <w:smallCaps w:val="false"/>
+            <w:strike w:val="false"/>
+            <w:dstrike w:val="false"/>
+            <w:color w:val="000000"/>
+            <w:sz w:val="24"/>
+            <w:u w:val="none"/>
+            <w:effect w:val="none"/>
+          </w:rPr>
+          <w:t xml:space="preserve">dapat </w:t>
+        </w:r>
+      </w:ins>
+      <w:del w:id="10" w:author="Unknown Author" w:date="2019-12-17T11:56:22Z">
+        <w:r>
+          <w:rPr>
+            <w:rFonts w:cs="Times New Roman" w:cstheme="majorHAnsi"/>
+            <w:b w:val="false"/>
+            <w:i w:val="false"/>
+            <w:caps w:val="false"/>
+            <w:smallCaps w:val="false"/>
+            <w:strike w:val="false"/>
+            <w:dstrike w:val="false"/>
+            <w:color w:val="000000"/>
+            <w:sz w:val="24"/>
+            <w:u w:val="none"/>
+            <w:effect w:val="none"/>
+          </w:rPr>
+          <w:delText>bisa</w:delText>
+        </w:r>
+      </w:del>
+      <w:r>
+        <w:rPr>
+          <w:rFonts w:cs="Times New Roman" w:cstheme="majorHAnsi"/>
+          <w:b w:val="false"/>
+          <w:i w:val="false"/>
+          <w:caps w:val="false"/>
+          <w:smallCaps w:val="false"/>
+          <w:strike w:val="false"/>
+          <w:dstrike w:val="false"/>
+          <w:color w:val="000000"/>
+          <w:sz w:val="24"/>
+          <w:u w:val="none"/>
+          <w:effect w:val="none"/>
+        </w:rPr>
+        <w:t xml:space="preserve"> dibedakan.</w:t>
+      </w:r>
+      <w:ins w:id="11" w:author="Unknown Author" w:date="2019-12-17T11:56:50Z">
+        <w:r>
+          <w:rPr>
+            <w:rFonts w:cs="Times New Roman" w:cstheme="majorHAnsi"/>
+            <w:b w:val="false"/>
+            <w:i w:val="false"/>
+            <w:caps w:val="false"/>
+            <w:smallCaps w:val="false"/>
+            <w:strike w:val="false"/>
+            <w:dstrike w:val="false"/>
+            <w:color w:val="000000"/>
+            <w:sz w:val="24"/>
+            <w:u w:val="none"/>
+            <w:effect w:val="none"/>
+          </w:rPr>
+          <w:t xml:space="preserve"> </w:t>
+        </w:r>
+      </w:ins>
+      <w:ins w:id="12" w:author="Unknown Author" w:date="2019-12-17T11:56:50Z">
+        <w:r>
+          <w:rPr>
+            <w:rFonts w:cs="Times New Roman" w:cstheme="majorHAnsi"/>
+            <w:b w:val="false"/>
+            <w:i w:val="false"/>
+            <w:caps w:val="false"/>
+            <w:smallCaps w:val="false"/>
+            <w:strike w:val="false"/>
+            <w:dstrike w:val="false"/>
+            <w:color w:val="000000"/>
+            <w:sz w:val="24"/>
+            <w:u w:val="none"/>
+            <w:effect w:val="none"/>
+          </w:rPr>
+          <w:t>[Ceritakan sel darah difoto menjadi citra]</w:t>
+        </w:r>
+      </w:ins>
+      <w:ins w:id="13" w:author="Unknown Author" w:date="2019-12-17T11:57:28Z">
+        <w:r>
+          <w:rPr>
+            <w:rFonts w:cs="Times New Roman" w:cstheme="majorHAnsi"/>
+            <w:b w:val="false"/>
+            <w:i w:val="false"/>
+            <w:caps w:val="false"/>
+            <w:smallCaps w:val="false"/>
+            <w:strike w:val="false"/>
+            <w:dstrike w:val="false"/>
+            <w:color w:val="000000"/>
+            <w:sz w:val="24"/>
+            <w:u w:val="none"/>
+            <w:effect w:val="none"/>
+          </w:rPr>
+          <w:t>[ada papernya tentang cara memfotonya]</w:t>
+        </w:r>
+      </w:ins>
+    </w:p>
+    <w:p>
+      <w:pPr>
+        <w:pStyle w:val="Normal"/>
+        <w:rPr/>
+      </w:pPr>
+      <w:r>
+        <w:rPr>
+          <w:rFonts w:cs="Times New Roman" w:cstheme="majorHAnsi"/>
+          <w:b w:val="false"/>
+          <w:i w:val="false"/>
+          <w:caps w:val="false"/>
+          <w:smallCaps w:val="false"/>
+          <w:strike w:val="false"/>
+          <w:dstrike w:val="false"/>
+          <w:color w:val="000000"/>
+          <w:sz w:val="24"/>
+          <w:u w:val="none"/>
+          <w:effect w:val="none"/>
+        </w:rPr>
         <w:tab/>
         <w:t xml:space="preserve">Maka dari itu dalam kerja praktek ini akan dibahas bagaimana cara mendeteksi penyakit malaria menggunakan </w:t>
       </w:r>
       <w:r>
         <w:rPr>
-          <w:rFonts w:cs="Times New Roman" w:ascii="Times New Roman" w:hAnsi="Times New Roman" w:cstheme="majorHAnsi"/>
+          <w:rFonts w:cs="Times New Roman" w:cstheme="majorHAnsi"/>
           <w:b w:val="false"/>
           <w:i/>
           <w:iCs/>
@@ -723,7 +1008,7 @@
       </w:r>
       <w:r>
         <w:rPr>
-          <w:rFonts w:cs="Times New Roman" w:ascii="Times New Roman" w:hAnsi="Times New Roman" w:cstheme="majorHAnsi"/>
+          <w:rFonts w:cs="Times New Roman" w:cstheme="majorHAnsi"/>
           <w:b w:val="false"/>
           <w:i w:val="false"/>
           <w:caps w:val="false"/>
@@ -739,7 +1024,7 @@
       </w:r>
       <w:r>
         <w:rPr>
-          <w:rFonts w:cs="Times New Roman" w:ascii="Times New Roman" w:hAnsi="Times New Roman" w:cstheme="majorHAnsi"/>
+          <w:rFonts w:cs="Times New Roman" w:cstheme="majorHAnsi"/>
           <w:b w:val="false"/>
           <w:i/>
           <w:iCs/>
@@ -756,7 +1041,7 @@
       </w:r>
       <w:r>
         <w:rPr>
-          <w:rFonts w:cs="Times New Roman" w:ascii="Times New Roman" w:hAnsi="Times New Roman" w:cstheme="majorHAnsi"/>
+          <w:rFonts w:cs="Times New Roman" w:cstheme="majorHAnsi"/>
           <w:b w:val="false"/>
           <w:i w:val="false"/>
           <w:caps w:val="false"/>
@@ -778,7 +1063,7 @@
       </w:pPr>
       <w:r>
         <w:rPr>
-          <w:rFonts w:cs="Times New Roman" w:ascii="Times New Roman" w:hAnsi="Times New Roman" w:cstheme="majorHAnsi"/>
+          <w:rFonts w:cs="Times New Roman" w:cstheme="majorHAnsi"/>
           <w:b w:val="false"/>
           <w:i w:val="false"/>
           <w:caps w:val="false"/>
@@ -801,7 +1086,9 @@
         </w:rPr>
       </w:pPr>
       <w:r>
-        <w:rPr/>
+        <w:rPr>
+          <w:rFonts w:cs="Times New Roman" w:cstheme="majorHAnsi"/>
+        </w:rPr>
       </w:r>
     </w:p>
     <w:p>
@@ -812,7 +1099,9 @@
         </w:rPr>
       </w:pPr>
       <w:r>
-        <w:rPr/>
+        <w:rPr>
+          <w:rFonts w:cs="Times New Roman" w:cstheme="majorHAnsi"/>
+        </w:rPr>
       </w:r>
       <w:r>
         <w:br w:type="page"/>
@@ -872,7 +1161,41 @@
           <w:u w:val="none"/>
           <w:effect w:val="none"/>
         </w:rPr>
-        <w:t>Berdasarkan latar belakang masalah diatas, rumusan masalah yang dapat dirumuskan adalah:</w:t>
+        <w:t>Berdasarkan latar belakang masalah di</w:t>
+      </w:r>
+      <w:ins w:id="14" w:author="Unknown Author" w:date="2019-12-17T11:59:16Z">
+        <w:r>
+          <w:rPr>
+            <w:rFonts w:cs="Times New Roman" w:cstheme="majorHAnsi"/>
+            <w:b w:val="false"/>
+            <w:i w:val="false"/>
+            <w:caps w:val="false"/>
+            <w:smallCaps w:val="false"/>
+            <w:strike w:val="false"/>
+            <w:dstrike w:val="false"/>
+            <w:color w:val="000000"/>
+            <w:sz w:val="24"/>
+            <w:u w:val="none"/>
+            <w:effect w:val="none"/>
+          </w:rPr>
+          <w:t xml:space="preserve"> </w:t>
+        </w:r>
+      </w:ins>
+      <w:r>
+        <w:rPr>
+          <w:rFonts w:cs="Times New Roman" w:cstheme="majorHAnsi"/>
+          <w:b w:val="false"/>
+          <w:i w:val="false"/>
+          <w:caps w:val="false"/>
+          <w:smallCaps w:val="false"/>
+          <w:strike w:val="false"/>
+          <w:dstrike w:val="false"/>
+          <w:color w:val="000000"/>
+          <w:sz w:val="24"/>
+          <w:u w:val="none"/>
+          <w:effect w:val="none"/>
+        </w:rPr>
+        <w:t>atas, rumusan masalah yang dapat dirumuskan adalah:</w:t>
       </w:r>
     </w:p>
     <w:p>
@@ -1142,7 +1465,7 @@
       <w:bookmarkEnd w:id="10"/>
       <w:r>
         <w:rPr>
-          <w:rFonts w:cs="Times New Roman" w:ascii="Times New Roman" w:hAnsi="Times New Roman" w:cstheme="majorHAnsi"/>
+          <w:rFonts w:cs="Times New Roman" w:cstheme="majorHAnsi"/>
           <w:b w:val="false"/>
           <w:i w:val="false"/>
           <w:caps w:val="false"/>
@@ -1171,7 +1494,7 @@
       <w:bookmarkEnd w:id="11"/>
       <w:r>
         <w:rPr>
-          <w:rFonts w:cs="Times New Roman" w:ascii="Times New Roman" w:hAnsi="Times New Roman" w:cstheme="majorHAnsi"/>
+          <w:rFonts w:cs="Times New Roman" w:cstheme="majorHAnsi"/>
           <w:b w:val="false"/>
           <w:i w:val="false"/>
           <w:iCs/>
@@ -1188,7 +1511,7 @@
       </w:r>
       <w:r>
         <w:rPr>
-          <w:rFonts w:cs="Times New Roman" w:ascii="Times New Roman" w:hAnsi="Times New Roman" w:cstheme="majorHAnsi"/>
+          <w:rFonts w:cs="Times New Roman" w:cstheme="majorHAnsi"/>
           <w:b w:val="false"/>
           <w:i/>
           <w:iCs/>
@@ -1205,7 +1528,7 @@
       </w:r>
       <w:r>
         <w:rPr>
-          <w:rFonts w:cs="Times New Roman" w:ascii="Times New Roman" w:hAnsi="Times New Roman" w:cstheme="majorHAnsi"/>
+          <w:rFonts w:cs="Times New Roman" w:cstheme="majorHAnsi"/>
           <w:b w:val="false"/>
           <w:i w:val="false"/>
           <w:iCs/>
@@ -1234,7 +1557,7 @@
       <w:bookmarkEnd w:id="12"/>
       <w:r>
         <w:rPr>
-          <w:rFonts w:cs="Times New Roman" w:ascii="Times New Roman" w:hAnsi="Times New Roman" w:cstheme="majorHAnsi"/>
+          <w:rFonts w:cs="Times New Roman" w:cstheme="majorHAnsi"/>
           <w:b w:val="false"/>
           <w:i w:val="false"/>
           <w:iCs/>
@@ -1251,7 +1574,7 @@
       </w:r>
       <w:r>
         <w:rPr>
-          <w:rFonts w:cs="Times New Roman" w:ascii="Times New Roman" w:hAnsi="Times New Roman" w:cstheme="majorHAnsi"/>
+          <w:rFonts w:cs="Times New Roman" w:cstheme="majorHAnsi"/>
           <w:b w:val="false"/>
           <w:i/>
           <w:iCs/>
@@ -1283,7 +1606,7 @@
       </w:r>
       <w:r>
         <w:rPr>
-          <w:rFonts w:cs="Times New Roman" w:ascii="Times New Roman" w:hAnsi="Times New Roman" w:cstheme="majorHAnsi"/>
+          <w:rFonts w:cs="Times New Roman" w:cstheme="majorHAnsi"/>
           <w:b w:val="false"/>
           <w:i w:val="false"/>
           <w:iCs/>
@@ -1312,7 +1635,7 @@
       <w:bookmarkEnd w:id="13"/>
       <w:r>
         <w:rPr>
-          <w:rFonts w:cs="Times New Roman" w:ascii="Times New Roman" w:hAnsi="Times New Roman" w:cstheme="majorHAnsi"/>
+          <w:rFonts w:cs="Times New Roman" w:cstheme="majorHAnsi"/>
           <w:b w:val="false"/>
           <w:i w:val="false"/>
           <w:iCs w:val="false"/>
@@ -1431,7 +1754,23 @@
       <w:bookmarkEnd w:id="18"/>
       <w:r>
         <w:rPr/>
-        <w:t>Data untuk melatih dan mengukur kinerja model adalah citra sel darah yang diambil dari internet</w:t>
+        <w:t xml:space="preserve">Data untuk melatih dan mengukur kinerja model adalah citra sel darah yang diambil dari </w:t>
+      </w:r>
+      <w:ins w:id="15" w:author="Unknown Author" w:date="2019-12-17T11:59:31Z">
+        <w:r>
+          <w:rPr/>
+          <w:t>I</w:t>
+        </w:r>
+      </w:ins>
+      <w:del w:id="16" w:author="Unknown Author" w:date="2019-12-17T11:59:31Z">
+        <w:r>
+          <w:rPr/>
+          <w:delText>i</w:delText>
+        </w:r>
+      </w:del>
+      <w:r>
+        <w:rPr/>
+        <w:t>nternet</w:t>
       </w:r>
     </w:p>
     <w:p>
@@ -1489,13 +1828,14 @@
         <w:bidi w:val="0"/>
         <w:spacing w:lineRule="auto" w:line="302" w:before="0" w:after="240"/>
         <w:ind w:left="0" w:right="0" w:firstLine="720"/>
+        <w:jc w:val="left"/>
         <w:rPr/>
       </w:pPr>
       <w:bookmarkStart w:id="20" w:name="docs-internal-guid-e6b90ee3-7fff-5cc6-71"/>
       <w:bookmarkEnd w:id="20"/>
       <w:r>
         <w:rPr>
-          <w:rFonts w:cs="Times New Roman" w:ascii="Times New Roman" w:hAnsi="Times New Roman" w:cstheme="majorHAnsi"/>
+          <w:rFonts w:cs="Times New Roman" w:cstheme="majorHAnsi"/>
           <w:b w:val="false"/>
           <w:i w:val="false"/>
           <w:caps w:val="false"/>
@@ -1511,7 +1851,7 @@
       </w:r>
       <w:r>
         <w:rPr>
-          <w:rFonts w:cs="Times New Roman" w:ascii="Times New Roman" w:hAnsi="Times New Roman" w:cstheme="majorHAnsi"/>
+          <w:rFonts w:cs="Times New Roman" w:cstheme="majorHAnsi"/>
           <w:b w:val="false"/>
           <w:i/>
           <w:caps w:val="false"/>
@@ -1527,7 +1867,7 @@
       </w:r>
       <w:r>
         <w:rPr>
-          <w:rFonts w:cs="Times New Roman" w:ascii="Times New Roman" w:hAnsi="Times New Roman" w:cstheme="majorHAnsi"/>
+          <w:rFonts w:cs="Times New Roman" w:cstheme="majorHAnsi"/>
           <w:b w:val="false"/>
           <w:i w:val="false"/>
           <w:caps w:val="false"/>
@@ -1549,7 +1889,6 @@
       </w:pPr>
       <w:r>
         <w:rPr>
-          <w:rFonts w:ascii="Times New Roman" w:hAnsi="Times New Roman"/>
           <w:b w:val="false"/>
           <w:i w:val="false"/>
           <w:caps w:val="false"/>
@@ -1566,7 +1905,6 @@
       </w:r>
       <w:r>
         <w:rPr>
-          <w:rFonts w:ascii="Times New Roman" w:hAnsi="Times New Roman"/>
           <w:b w:val="false"/>
           <w:i/>
           <w:caps w:val="false"/>
@@ -1582,7 +1920,6 @@
       </w:r>
       <w:r>
         <w:rPr>
-          <w:rFonts w:ascii="Times New Roman" w:hAnsi="Times New Roman"/>
           <w:b w:val="false"/>
           <w:i w:val="false"/>
           <w:caps w:val="false"/>
@@ -1594,11 +1931,91 @@
           <w:u w:val="none"/>
           <w:effect w:val="none"/>
         </w:rPr>
-        <w:t>] yang sudah disediakan oleh FastAi [</w:t>
-      </w:r>
-      <w:r>
-        <w:rPr>
-          <w:rFonts w:ascii="Times New Roman" w:hAnsi="Times New Roman"/>
+        <w:t xml:space="preserve">] yang </w:t>
+      </w:r>
+      <w:ins w:id="17" w:author="Unknown Author" w:date="2019-12-17T12:00:13Z">
+        <w:r>
+          <w:rPr>
+            <w:b w:val="false"/>
+            <w:i w:val="false"/>
+            <w:caps w:val="false"/>
+            <w:smallCaps w:val="false"/>
+            <w:strike w:val="false"/>
+            <w:dstrike w:val="false"/>
+            <w:color w:val="000000"/>
+            <w:sz w:val="24"/>
+            <w:u w:val="none"/>
+            <w:effect w:val="none"/>
+          </w:rPr>
+          <w:t xml:space="preserve">terdapat dalam </w:t>
+        </w:r>
+      </w:ins>
+      <w:del w:id="18" w:author="Unknown Author" w:date="2019-12-17T12:00:12Z">
+        <w:r>
+          <w:rPr>
+            <w:b w:val="false"/>
+            <w:i w:val="false"/>
+            <w:caps w:val="false"/>
+            <w:smallCaps w:val="false"/>
+            <w:strike w:val="false"/>
+            <w:dstrike w:val="false"/>
+            <w:color w:val="000000"/>
+            <w:sz w:val="24"/>
+            <w:u w:val="none"/>
+            <w:effect w:val="none"/>
+          </w:rPr>
+          <w:delText xml:space="preserve">sudah disediakan oleh </w:delText>
+        </w:r>
+      </w:del>
+      <w:r>
+        <w:rPr>
+          <w:b w:val="false"/>
+          <w:i w:val="false"/>
+          <w:caps w:val="false"/>
+          <w:smallCaps w:val="false"/>
+          <w:strike w:val="false"/>
+          <w:dstrike w:val="false"/>
+          <w:color w:val="000000"/>
+          <w:sz w:val="24"/>
+          <w:u w:val="none"/>
+          <w:effect w:val="none"/>
+        </w:rPr>
+        <w:t xml:space="preserve">FastAi </w:t>
+      </w:r>
+      <w:ins w:id="19" w:author="Unknown Author" w:date="2019-12-17T12:00:22Z">
+        <w:r>
+          <w:rPr>
+            <w:b w:val="false"/>
+            <w:i w:val="false"/>
+            <w:caps w:val="false"/>
+            <w:smallCaps w:val="false"/>
+            <w:strike w:val="false"/>
+            <w:dstrike w:val="false"/>
+            <w:color w:val="000000"/>
+            <w:sz w:val="24"/>
+            <w:u w:val="none"/>
+            <w:effect w:val="none"/>
+          </w:rPr>
+          <w:t xml:space="preserve">library </w:t>
+        </w:r>
+      </w:ins>
+      <w:r>
+        <w:rPr>
+          <w:b w:val="false"/>
+          <w:i w:val="false"/>
+          <w:caps w:val="false"/>
+          <w:smallCaps w:val="false"/>
+          <w:strike w:val="false"/>
+          <w:dstrike w:val="false"/>
+          <w:color w:val="000000"/>
+          <w:sz w:val="24"/>
+          <w:u w:val="none"/>
+          <w:effect w:val="none"/>
+        </w:rPr>
+        <w:t>[</w:t>
+      </w:r>
+      <w:r>
+        <w:rPr>
           <w:b w:val="false"/>
           <w:i/>
           <w:caps w:val="false"/>
@@ -1614,7 +2031,6 @@
       </w:r>
       <w:r>
         <w:rPr>
-          <w:rFonts w:ascii="Times New Roman" w:hAnsi="Times New Roman"/>
           <w:b w:val="false"/>
           <w:i w:val="false"/>
           <w:caps w:val="false"/>
@@ -1668,6 +2084,8 @@
         <w:rPr>
           <w:rFonts w:ascii="Times New Roman" w:hAnsi="Times New Roman"/>
           <w:b w:val="false"/>
+          <w:b w:val="false"/>
+          <w:i w:val="false"/>
           <w:i w:val="false"/>
           <w:caps w:val="false"/>
           <w:smallCaps w:val="false"/>
@@ -1707,14 +2125,15 @@
         </w:rPr>
       </w:pPr>
       <w:r>
-        <w:rPr/>
+        <w:rPr>
+          <w:rFonts w:cs="Times New Roman" w:cstheme="majorHAnsi"/>
+        </w:rPr>
       </w:r>
     </w:p>
     <w:p>
       <w:pPr>
         <w:pStyle w:val="Normal"/>
         <w:tabs>
-          <w:tab w:val="clear" w:pos="720"/>
           <w:tab w:val="left" w:pos="6975" w:leader="none"/>
         </w:tabs>
         <w:rPr>
@@ -1735,7 +2154,6 @@
       <w:pPr>
         <w:pStyle w:val="Normal"/>
         <w:tabs>
-          <w:tab w:val="clear" w:pos="720"/>
           <w:tab w:val="left" w:pos="6975" w:leader="none"/>
         </w:tabs>
         <w:rPr/>
@@ -1768,7 +2186,7 @@
   <w:sdt>
     <w:sdtPr>
       <w:text/>
-      <w:id w:val="1615485161"/>
+      <w:id w:val="30323455"/>
       <w:dataBinding w:prefixMappings="xmlns:ns0='http://schemas.openxmlformats.org/officeDocument/2006/extended-properties' " w:xpath="/ns0:Properties[1]/ns0:Company[1]" w:storeItemID="{6668398D-A668-4E3E-A5EB-62B293D839F1}"/>
       <w:alias w:val="Company"/>
     </w:sdtPr>
@@ -1782,7 +2200,9 @@
           </w:rPr>
         </w:pPr>
         <w:r>
-          <w:rPr/>
+          <w:rPr>
+            <w:rFonts w:cs="Arial" w:ascii="Arial" w:hAnsi="Arial"/>
+          </w:rPr>
         </w:r>
       </w:p>
     </w:sdtContent>
@@ -1798,7 +2218,7 @@
         <w:docPartGallery w:val="Page Numbers (Top of Page)"/>
         <w:docPartUnique w:val="true"/>
       </w:docPartObj>
-      <w:id w:val="692177054"/>
+      <w:id w:val="1747549427"/>
     </w:sdtPr>
     <w:sdtContent>
       <w:p>
@@ -2262,7 +2682,6 @@
         </w:tabs>
         <w:ind w:left="360" w:hanging="360"/>
       </w:pPr>
-      <w:rPr/>
     </w:lvl>
     <w:lvl w:ilvl="1">
       <w:start w:val="1"/>
@@ -2275,7 +2694,6 @@
         </w:tabs>
         <w:ind w:left="1151" w:hanging="397"/>
       </w:pPr>
-      <w:rPr/>
     </w:lvl>
     <w:lvl w:ilvl="2">
       <w:start w:val="1"/>
@@ -2288,7 +2706,6 @@
         </w:tabs>
         <w:ind w:left="1548" w:hanging="397"/>
       </w:pPr>
-      <w:rPr/>
     </w:lvl>
     <w:lvl w:ilvl="3">
       <w:start w:val="1"/>
@@ -2301,7 +2718,6 @@
         </w:tabs>
         <w:ind w:left="1945" w:hanging="397"/>
       </w:pPr>
-      <w:rPr/>
     </w:lvl>
     <w:lvl w:ilvl="4">
       <w:start w:val="1"/>
@@ -2314,7 +2730,6 @@
         </w:tabs>
         <w:ind w:left="2342" w:hanging="397"/>
       </w:pPr>
-      <w:rPr/>
     </w:lvl>
     <w:lvl w:ilvl="5">
       <w:start w:val="1"/>
@@ -2327,7 +2742,6 @@
         </w:tabs>
         <w:ind w:left="2738" w:hanging="397"/>
       </w:pPr>
-      <w:rPr/>
     </w:lvl>
     <w:lvl w:ilvl="6">
       <w:start w:val="1"/>
@@ -2340,7 +2754,6 @@
         </w:tabs>
         <w:ind w:left="3135" w:hanging="397"/>
       </w:pPr>
-      <w:rPr/>
     </w:lvl>
     <w:lvl w:ilvl="7">
       <w:start w:val="1"/>
@@ -2353,7 +2766,6 @@
         </w:tabs>
         <w:ind w:left="3532" w:hanging="397"/>
       </w:pPr>
-      <w:rPr/>
     </w:lvl>
     <w:lvl w:ilvl="8">
       <w:start w:val="1"/>
@@ -2366,7 +2778,6 @@
         </w:tabs>
         <w:ind w:left="3929" w:hanging="397"/>
       </w:pPr>
-      <w:rPr/>
     </w:lvl>
   </w:abstractNum>
   <w:num w:numId="1">
@@ -3675,6 +4086,24 @@
     <w:qFormat/>
     <w:rPr/>
   </w:style>
+  <w:style w:type="character" w:styleId="ListLabel28">
+    <w:name w:val="ListLabel 28"/>
+    <w:qFormat/>
+    <w:rPr>
+      <w:b/>
+      <w:i w:val="false"/>
+      <w:sz w:val="32"/>
+    </w:rPr>
+  </w:style>
+  <w:style w:type="character" w:styleId="ListLabel29">
+    <w:name w:val="ListLabel 29"/>
+    <w:qFormat/>
+    <w:rPr>
+      <w:b/>
+      <w:i w:val="false"/>
+      <w:sz w:val="32"/>
+    </w:rPr>
+  </w:style>
   <w:style w:type="paragraph" w:styleId="Heading">
     <w:name w:val="Heading"/>
     <w:basedOn w:val="Normal"/>
@@ -3937,7 +4366,6 @@
     <w:rsid w:val="00896d00"/>
     <w:pPr>
       <w:tabs>
-        <w:tab w:val="clear" w:pos="720"/>
         <w:tab w:val="center" w:pos="4513" w:leader="none"/>
         <w:tab w:val="right" w:pos="9026" w:leader="none"/>
       </w:tabs>
@@ -4085,7 +4513,6 @@
     <w:rsid w:val="00226b5c"/>
     <w:pPr>
       <w:tabs>
-        <w:tab w:val="clear" w:pos="720"/>
         <w:tab w:val="center" w:pos="4513" w:leader="none"/>
         <w:tab w:val="right" w:pos="9026" w:leader="none"/>
       </w:tabs>
@@ -4220,7 +4647,6 @@
   <w:style w:type="paragraph" w:styleId="Annotationsubject">
     <w:name w:val="annotation subject"/>
     <w:basedOn w:val="Annotationtext"/>
-    <w:next w:val="Annotationtext"/>
     <w:link w:val="CommentSubjectChar"/>
     <w:uiPriority w:val="99"/>
     <w:semiHidden/>

</xml_diff>